<commit_message>
Adicionndo planilha de avaliação de GRE
</commit_message>
<xml_diff>
--- a/Artefatos de Documentação/Processo Genérico/1-Gerencia de Requisitos/Gerencia de Requisitos.docx
+++ b/Artefatos de Documentação/Processo Genérico/1-Gerencia de Requisitos/Gerencia de Requisitos.docx
@@ -3479,6 +3479,38 @@
                 <w:szCs w:val="22"/>
               </w:rPr>
             </w:pPr>
+            <w:hyperlink r:id="rId7" w:history="1">
+              <w:r>
+                <w:rPr>
+                  <w:rStyle w:val="Hyperlink"/>
+                  <w:rFonts w:ascii="Arial" w:hAnsi="Arial" w:cs="Arial"/>
+                  <w:sz w:val="22"/>
+                  <w:szCs w:val="22"/>
+                </w:rPr>
+                <w:t>Solicitação de alteraç</w:t>
+              </w:r>
+              <w:bookmarkStart w:id="0" w:name="_GoBack"/>
+              <w:bookmarkEnd w:id="0"/>
+              <w:r>
+                <w:rPr>
+                  <w:rStyle w:val="Hyperlink"/>
+                  <w:rFonts w:ascii="Arial" w:hAnsi="Arial" w:cs="Arial"/>
+                  <w:sz w:val="22"/>
+                  <w:szCs w:val="22"/>
+                </w:rPr>
+                <w:t>ão de requisitos</w:t>
+              </w:r>
+            </w:hyperlink>
+            <w:r>
+              <w:rPr>
+                <w:rStyle w:val="Forte"/>
+                <w:rFonts w:ascii="Arial" w:hAnsi="Arial" w:cs="Arial"/>
+                <w:b w:val="0"/>
+                <w:sz w:val="22"/>
+                <w:szCs w:val="22"/>
+              </w:rPr>
+              <w:t>.</w:t>
+            </w:r>
           </w:p>
         </w:tc>
       </w:tr>
@@ -3636,7 +3668,7 @@
                     <pic:cNvPicPr/>
                   </pic:nvPicPr>
                   <pic:blipFill>
-                    <a:blip r:embed="rId7">
+                    <a:blip r:embed="rId8">
                       <a:extLst>
                         <a:ext uri="{28A0092B-C50C-407E-A947-70E740481C1C}">
                           <a14:useLocalDpi xmlns:a14="http://schemas.microsoft.com/office/drawing/2010/main" val="0"/>
@@ -4347,7 +4379,7 @@
                 <w:rFonts w:ascii="Arial" w:hAnsi="Arial" w:cs="Arial"/>
               </w:rPr>
             </w:pPr>
-            <w:hyperlink r:id="rId8" w:history="1">
+            <w:hyperlink r:id="rId9" w:history="1">
               <w:r>
                 <w:rPr>
                   <w:rStyle w:val="Hyperlink"/>
@@ -4438,7 +4470,7 @@
                 <w:rFonts w:ascii="Arial" w:hAnsi="Arial" w:cs="Arial"/>
               </w:rPr>
             </w:pPr>
-            <w:hyperlink r:id="rId9" w:history="1">
+            <w:hyperlink r:id="rId10" w:history="1">
               <w:r>
                 <w:rPr>
                   <w:rStyle w:val="Hyperlink"/>
@@ -5089,7 +5121,7 @@
                 <w:rFonts w:ascii="Arial" w:hAnsi="Arial" w:cs="Arial"/>
               </w:rPr>
             </w:pPr>
-            <w:hyperlink r:id="rId10" w:history="1">
+            <w:hyperlink r:id="rId11" w:history="1">
               <w:r>
                 <w:rPr>
                   <w:rStyle w:val="Hyperlink"/>
@@ -5180,7 +5212,7 @@
                 <w:rFonts w:ascii="Arial" w:hAnsi="Arial" w:cs="Arial"/>
               </w:rPr>
             </w:pPr>
-            <w:hyperlink r:id="rId11" w:history="1">
+            <w:hyperlink r:id="rId12" w:history="1">
               <w:r>
                 <w:rPr>
                   <w:rStyle w:val="Hyperlink"/>
@@ -5330,17 +5362,7 @@
                 <w:b/>
                 <w:bCs/>
               </w:rPr>
-              <w:t>Responsabilida</w:t>
-            </w:r>
-            <w:bookmarkStart w:id="0" w:name="_GoBack"/>
-            <w:bookmarkEnd w:id="0"/>
-            <w:r>
-              <w:rPr>
-                <w:rFonts w:ascii="Arial" w:hAnsi="Arial" w:cs="Arial"/>
-                <w:b/>
-                <w:bCs/>
-              </w:rPr>
-              <w:t>des</w:t>
+              <w:t>Responsabilidades</w:t>
             </w:r>
           </w:p>
         </w:tc>

</xml_diff>